<commit_message>
Add 20 User Requirement Specifications
</commit_message>
<xml_diff>
--- a/MeowMeowOnlineShop_URS_v1.0.docx
+++ b/MeowMeowOnlineShop_URS_v1.0.docx
@@ -4,11 +4,360 @@
   <w:body>
     <w:p>
       <w:pPr>
-        <w:pStyle w:val="Body"/>
-      </w:pPr>
-      <w:r>
-        <w:t>toeytoey</w:t>
-      </w:r>
+        <w:rPr>
+          <w:rFonts w:asciiTheme="majorHAnsi" w:hAnsiTheme="majorHAnsi"/>
+          <w:sz w:val="36"/>
+        </w:rPr>
+      </w:pPr>
+      <w:r>
+        <w:rPr>
+          <w:rFonts w:asciiTheme="majorHAnsi" w:hAnsiTheme="majorHAnsi"/>
+          <w:sz w:val="36"/>
+        </w:rPr>
+        <w:t>URS</w:t>
+      </w:r>
+    </w:p>
+    <w:p>
+      <w:pPr>
+        <w:rPr>
+          <w:rFonts w:asciiTheme="majorHAnsi" w:hAnsiTheme="majorHAnsi"/>
+          <w:sz w:val="36"/>
+        </w:rPr>
+      </w:pPr>
+    </w:p>
+    <w:p>
+      <w:pPr>
+        <w:rPr>
+          <w:rFonts w:asciiTheme="majorHAnsi" w:hAnsiTheme="majorHAnsi"/>
+          <w:sz w:val="36"/>
+        </w:rPr>
+      </w:pPr>
+      <w:r>
+        <w:rPr>
+          <w:rFonts w:asciiTheme="majorHAnsi" w:hAnsiTheme="majorHAnsi"/>
+          <w:sz w:val="36"/>
+        </w:rPr>
+        <w:t>URS-01 Visitor shall register as a user to access the web application.</w:t>
+      </w:r>
+    </w:p>
+    <w:p>
+      <w:pPr>
+        <w:rPr>
+          <w:rFonts w:asciiTheme="majorHAnsi" w:hAnsiTheme="majorHAnsi"/>
+          <w:sz w:val="36"/>
+        </w:rPr>
+      </w:pPr>
+      <w:r>
+        <w:rPr>
+          <w:rFonts w:asciiTheme="majorHAnsi" w:hAnsiTheme="majorHAnsi"/>
+          <w:sz w:val="36"/>
+        </w:rPr>
+        <w:t>URS-02 Visitor shall view all of products in the web application.</w:t>
+      </w:r>
+    </w:p>
+    <w:p>
+      <w:pPr>
+        <w:rPr>
+          <w:rFonts w:asciiTheme="majorHAnsi" w:hAnsiTheme="majorHAnsi"/>
+          <w:sz w:val="36"/>
+        </w:rPr>
+      </w:pPr>
+    </w:p>
+    <w:p>
+      <w:pPr>
+        <w:rPr>
+          <w:rFonts w:asciiTheme="majorHAnsi" w:hAnsiTheme="majorHAnsi"/>
+          <w:sz w:val="36"/>
+        </w:rPr>
+      </w:pPr>
+      <w:r>
+        <w:rPr>
+          <w:rFonts w:asciiTheme="majorHAnsi" w:hAnsiTheme="majorHAnsi"/>
+          <w:sz w:val="36"/>
+        </w:rPr>
+        <w:t>URS-03 User shall log in to access the web application.</w:t>
+      </w:r>
+    </w:p>
+    <w:p>
+      <w:pPr>
+        <w:rPr>
+          <w:rFonts w:asciiTheme="majorHAnsi" w:hAnsiTheme="majorHAnsi"/>
+          <w:sz w:val="36"/>
+        </w:rPr>
+      </w:pPr>
+      <w:r>
+        <w:rPr>
+          <w:rFonts w:asciiTheme="majorHAnsi" w:hAnsiTheme="majorHAnsi"/>
+          <w:sz w:val="36"/>
+        </w:rPr>
+        <w:t>URS-04 User shall search product.</w:t>
+      </w:r>
+    </w:p>
+    <w:p>
+      <w:pPr>
+        <w:rPr>
+          <w:rFonts w:asciiTheme="majorHAnsi" w:hAnsiTheme="majorHAnsi"/>
+          <w:sz w:val="36"/>
+        </w:rPr>
+      </w:pPr>
+      <w:r>
+        <w:rPr>
+          <w:rFonts w:asciiTheme="majorHAnsi" w:hAnsiTheme="majorHAnsi"/>
+          <w:sz w:val="36"/>
+        </w:rPr>
+        <w:t>URS-05 User shall view all products.</w:t>
+      </w:r>
+    </w:p>
+    <w:p>
+      <w:pPr>
+        <w:rPr>
+          <w:rFonts w:asciiTheme="majorHAnsi" w:hAnsiTheme="majorHAnsi"/>
+          <w:sz w:val="36"/>
+        </w:rPr>
+      </w:pPr>
+      <w:r>
+        <w:rPr>
+          <w:rFonts w:asciiTheme="majorHAnsi" w:hAnsiTheme="majorHAnsi"/>
+          <w:sz w:val="36"/>
+        </w:rPr>
+        <w:t>URS-06 User shall edit information on his/her profile.</w:t>
+      </w:r>
+    </w:p>
+    <w:p>
+      <w:pPr>
+        <w:rPr>
+          <w:rFonts w:asciiTheme="majorHAnsi" w:hAnsiTheme="majorHAnsi"/>
+          <w:sz w:val="36"/>
+        </w:rPr>
+      </w:pPr>
+      <w:r>
+        <w:rPr>
+          <w:rFonts w:asciiTheme="majorHAnsi" w:hAnsiTheme="majorHAnsi"/>
+          <w:sz w:val="36"/>
+        </w:rPr>
+        <w:t>URS-07 User shall view his/her profile.</w:t>
+      </w:r>
+    </w:p>
+    <w:p>
+      <w:pPr>
+        <w:rPr>
+          <w:rFonts w:asciiTheme="majorHAnsi" w:hAnsiTheme="majorHAnsi"/>
+          <w:sz w:val="36"/>
+        </w:rPr>
+      </w:pPr>
+      <w:r>
+        <w:rPr>
+          <w:rFonts w:asciiTheme="majorHAnsi" w:hAnsiTheme="majorHAnsi"/>
+          <w:sz w:val="36"/>
+        </w:rPr>
+        <w:t>URS-08 User shall add product to shopping cart.</w:t>
+      </w:r>
+    </w:p>
+    <w:p>
+      <w:pPr>
+        <w:rPr>
+          <w:rFonts w:asciiTheme="majorHAnsi" w:hAnsiTheme="majorHAnsi"/>
+          <w:sz w:val="36"/>
+        </w:rPr>
+      </w:pPr>
+      <w:r>
+        <w:rPr>
+          <w:rFonts w:asciiTheme="majorHAnsi" w:hAnsiTheme="majorHAnsi"/>
+          <w:sz w:val="36"/>
+        </w:rPr>
+        <w:t>URS-09 User shall delete product from shopping cart.</w:t>
+      </w:r>
+    </w:p>
+    <w:p>
+      <w:pPr>
+        <w:rPr>
+          <w:rFonts w:asciiTheme="majorHAnsi" w:hAnsiTheme="majorHAnsi"/>
+          <w:sz w:val="36"/>
+        </w:rPr>
+      </w:pPr>
+      <w:r>
+        <w:rPr>
+          <w:rFonts w:asciiTheme="majorHAnsi" w:hAnsiTheme="majorHAnsi"/>
+          <w:sz w:val="36"/>
+        </w:rPr>
+        <w:t>URS-10 User shall view shopping cart.</w:t>
+      </w:r>
+    </w:p>
+    <w:p>
+      <w:pPr>
+        <w:rPr>
+          <w:rFonts w:asciiTheme="majorHAnsi" w:hAnsiTheme="majorHAnsi"/>
+          <w:sz w:val="36"/>
+        </w:rPr>
+      </w:pPr>
+      <w:r>
+        <w:rPr>
+          <w:rFonts w:asciiTheme="majorHAnsi" w:hAnsiTheme="majorHAnsi"/>
+          <w:sz w:val="36"/>
+        </w:rPr>
+        <w:t>URS-11 User shall search his/her shopping history.</w:t>
+      </w:r>
+    </w:p>
+    <w:p>
+      <w:pPr>
+        <w:rPr>
+          <w:rFonts w:asciiTheme="majorHAnsi" w:hAnsiTheme="majorHAnsi"/>
+          <w:sz w:val="36"/>
+        </w:rPr>
+      </w:pPr>
+      <w:r>
+        <w:rPr>
+          <w:rFonts w:asciiTheme="majorHAnsi" w:hAnsiTheme="majorHAnsi"/>
+          <w:sz w:val="36"/>
+        </w:rPr>
+        <w:t>URS-12 User shall check out from the shopping process.</w:t>
+      </w:r>
+    </w:p>
+    <w:p>
+      <w:pPr>
+        <w:rPr>
+          <w:rFonts w:asciiTheme="majorHAnsi" w:hAnsiTheme="majorHAnsi"/>
+          <w:sz w:val="36"/>
+        </w:rPr>
+      </w:pPr>
+      <w:r>
+        <w:rPr>
+          <w:rFonts w:asciiTheme="majorHAnsi" w:hAnsiTheme="majorHAnsi"/>
+          <w:sz w:val="36"/>
+        </w:rPr>
+        <w:t>URS-13 User shall select transaction method.</w:t>
+      </w:r>
+    </w:p>
+    <w:p>
+      <w:pPr>
+        <w:rPr>
+          <w:rFonts w:asciiTheme="majorHAnsi" w:hAnsiTheme="majorHAnsi"/>
+          <w:sz w:val="36"/>
+        </w:rPr>
+      </w:pPr>
+    </w:p>
+    <w:p>
+      <w:pPr>
+        <w:rPr>
+          <w:rFonts w:asciiTheme="majorHAnsi" w:hAnsiTheme="majorHAnsi"/>
+          <w:sz w:val="36"/>
+        </w:rPr>
+      </w:pPr>
+      <w:r>
+        <w:rPr>
+          <w:rFonts w:asciiTheme="majorHAnsi" w:hAnsiTheme="majorHAnsi"/>
+          <w:sz w:val="36"/>
+        </w:rPr>
+        <w:t>URS-14 Admin shall log in to access the web application.</w:t>
+      </w:r>
+    </w:p>
+    <w:p>
+      <w:pPr>
+        <w:rPr>
+          <w:rFonts w:asciiTheme="majorHAnsi" w:hAnsiTheme="majorHAnsi"/>
+          <w:sz w:val="36"/>
+        </w:rPr>
+      </w:pPr>
+      <w:r>
+        <w:rPr>
+          <w:rFonts w:asciiTheme="majorHAnsi" w:hAnsiTheme="majorHAnsi"/>
+          <w:sz w:val="36"/>
+        </w:rPr>
+        <w:t>URS-15 Admin shall search history</w:t>
+      </w:r>
+    </w:p>
+    <w:p>
+      <w:pPr>
+        <w:rPr>
+          <w:rFonts w:asciiTheme="majorHAnsi" w:hAnsiTheme="majorHAnsi"/>
+          <w:sz w:val="36"/>
+        </w:rPr>
+      </w:pPr>
+      <w:r>
+        <w:rPr>
+          <w:rFonts w:asciiTheme="majorHAnsi" w:hAnsiTheme="majorHAnsi"/>
+          <w:sz w:val="36"/>
+        </w:rPr>
+        <w:t>URS-16 Admin shall view all customers’ shopping history.</w:t>
+      </w:r>
+    </w:p>
+    <w:p>
+      <w:pPr>
+        <w:rPr>
+          <w:rFonts w:asciiTheme="majorHAnsi" w:hAnsiTheme="majorHAnsi"/>
+          <w:sz w:val="36"/>
+        </w:rPr>
+      </w:pPr>
+      <w:r>
+        <w:rPr>
+          <w:rFonts w:asciiTheme="majorHAnsi" w:hAnsiTheme="majorHAnsi"/>
+          <w:sz w:val="36"/>
+        </w:rPr>
+        <w:t>URS-17 Admin shall view all customer list.</w:t>
+      </w:r>
+    </w:p>
+    <w:p>
+      <w:pPr>
+        <w:rPr>
+          <w:rFonts w:asciiTheme="majorHAnsi" w:hAnsiTheme="majorHAnsi"/>
+          <w:sz w:val="36"/>
+        </w:rPr>
+      </w:pPr>
+      <w:r>
+        <w:rPr>
+          <w:rFonts w:asciiTheme="majorHAnsi" w:hAnsiTheme="majorHAnsi"/>
+          <w:sz w:val="36"/>
+        </w:rPr>
+        <w:t>URS-18 Admin shall search customer.</w:t>
+      </w:r>
+    </w:p>
+    <w:p>
+      <w:pPr>
+        <w:rPr>
+          <w:rFonts w:asciiTheme="majorHAnsi" w:hAnsiTheme="majorHAnsi"/>
+          <w:sz w:val="36"/>
+        </w:rPr>
+      </w:pPr>
+      <w:r>
+        <w:rPr>
+          <w:rFonts w:asciiTheme="majorHAnsi" w:hAnsiTheme="majorHAnsi"/>
+          <w:sz w:val="36"/>
+        </w:rPr>
+        <w:t>URS-19 Admin shall view all products.</w:t>
+      </w:r>
+    </w:p>
+    <w:p>
+      <w:pPr>
+        <w:rPr>
+          <w:rFonts w:asciiTheme="majorHAnsi" w:hAnsiTheme="majorHAnsi"/>
+          <w:sz w:val="36"/>
+        </w:rPr>
+      </w:pPr>
+      <w:r>
+        <w:rPr>
+          <w:rFonts w:asciiTheme="majorHAnsi" w:hAnsiTheme="majorHAnsi"/>
+          <w:sz w:val="36"/>
+        </w:rPr>
+        <w:t>URS-20 Admin shall add products.</w:t>
+      </w:r>
+    </w:p>
+    <w:p>
+      <w:pPr>
+        <w:rPr>
+          <w:rFonts w:asciiTheme="majorHAnsi" w:hAnsiTheme="majorHAnsi"/>
+          <w:sz w:val="36"/>
+        </w:rPr>
+      </w:pPr>
+    </w:p>
+    <w:p>
+      <w:pPr>
+        <w:rPr>
+          <w:rFonts w:asciiTheme="majorHAnsi" w:hAnsiTheme="majorHAnsi"/>
+          <w:sz w:val="36"/>
+        </w:rPr>
+      </w:pPr>
+    </w:p>
+    <w:p>
       <w:bookmarkStart w:id="0" w:name="_GoBack"/>
       <w:bookmarkEnd w:id="0"/>
     </w:p>

</xml_diff>